<commit_message>
got the base functionality working for this iteration,  as well as updated some documentation
</commit_message>
<xml_diff>
--- a/project documentation/Project objectives.docx
+++ b/project documentation/Project objectives.docx
@@ -62,10 +62,18 @@
         <w:t>implementing</w:t>
       </w:r>
       <w:r>
-        <w:t xml:space="preserve">   eventual consistency o</w:t>
-      </w:r>
-      <w:r>
-        <w:t>ver an acid database. The back-</w:t>
+        <w:t xml:space="preserve"> </w:t>
+      </w:r>
+      <w:r>
+        <w:t>eventual consistency o</w:t>
+      </w:r>
+      <w:r>
+        <w:t xml:space="preserve">ver an </w:t>
+      </w:r>
+      <w:bookmarkStart w:id="0" w:name="_GoBack"/>
+      <w:bookmarkEnd w:id="0"/>
+      <w:r>
+        <w:t>acid database. The back-</w:t>
       </w:r>
       <w:r>
         <w:t>end of my system wil</w:t>
@@ -92,7 +100,10 @@
         <w:t>the</w:t>
       </w:r>
       <w:r>
-        <w:t xml:space="preserve"> master copy of the database.  A user will be able to configure the amount of consistency </w:t>
+        <w:t xml:space="preserve"> master copy of the database.</w:t>
+      </w:r>
+      <w:r>
+        <w:t xml:space="preserve"> A user will be able to configure the amount of consistency </w:t>
       </w:r>
       <w:r>
         <w:t>that the</w:t>
@@ -113,24 +124,30 @@
         <w:t xml:space="preserve"> </w:t>
       </w:r>
       <w:r>
-        <w:t xml:space="preserve">through </w:t>
+        <w:t xml:space="preserve">through to </w:t>
+      </w:r>
+      <w:r>
+        <w:t xml:space="preserve">the </w:t>
+      </w:r>
+      <w:r>
+        <w:t>database</w:t>
+      </w:r>
+      <w:r>
+        <w:t>, a</w:t>
+      </w:r>
+      <w:r>
+        <w:t xml:space="preserve">t the other end of the </w:t>
       </w:r>
       <w:proofErr w:type="gramStart"/>
       <w:r>
-        <w:t xml:space="preserve">to </w:t>
-      </w:r>
-      <w:r>
-        <w:t xml:space="preserve"> the</w:t>
+        <w:t>scale,</w:t>
       </w:r>
       <w:proofErr w:type="gramEnd"/>
       <w:r>
         <w:t xml:space="preserve"> </w:t>
       </w:r>
       <w:r>
-        <w:t>database</w:t>
-      </w:r>
-      <w:r>
-        <w:t xml:space="preserve">, at the other end of the scale,   requests are stored in the JVM for a period of time before being processed. </w:t>
+        <w:t xml:space="preserve">requests are stored in the JVM for a period of time before being processed. </w:t>
       </w:r>
     </w:p>
     <w:p>
@@ -149,95 +166,141 @@
         <w:t>implement</w:t>
       </w:r>
       <w:r>
-        <w:t xml:space="preserve"> here include the ability </w:t>
+        <w:t xml:space="preserve"> here include the ability to </w:t>
+      </w:r>
+      <w:r>
+        <w:t xml:space="preserve">add data to the database, modify data </w:t>
+      </w:r>
+      <w:r>
+        <w:t>already</w:t>
+      </w:r>
+      <w:r>
+        <w:t xml:space="preserve"> in the database and be able to retrieve data.  I will also develop a web page as part </w:t>
+      </w:r>
+      <w:r>
+        <w:t>of</w:t>
+      </w:r>
+      <w:r>
+        <w:t xml:space="preserve"> the front-</w:t>
+      </w:r>
+      <w:r>
+        <w:t xml:space="preserve">end </w:t>
+      </w:r>
+      <w:r>
+        <w:t>that shows</w:t>
+      </w:r>
+      <w:r>
+        <w:t xml:space="preserve"> the data that </w:t>
+      </w:r>
+      <w:r>
+        <w:t xml:space="preserve">is currently </w:t>
+      </w:r>
+      <w:r>
+        <w:t>inconsistent</w:t>
+      </w:r>
+      <w:r>
+        <w:t xml:space="preserve"> with the master, and also shows how much time</w:t>
+      </w:r>
+      <w:r>
+        <w:t xml:space="preserve"> the user has </w:t>
+      </w:r>
+      <w:r>
+        <w:t xml:space="preserve">left </w:t>
+      </w:r>
+      <w:r>
+        <w:t xml:space="preserve">for </w:t>
       </w:r>
       <w:proofErr w:type="gramStart"/>
       <w:r>
-        <w:t>to  add</w:t>
+        <w:t>a  refresh</w:t>
       </w:r>
       <w:proofErr w:type="gramEnd"/>
       <w:r>
-        <w:t xml:space="preserve"> data to the database, modify data </w:t>
-      </w:r>
-      <w:r>
-        <w:t>already</w:t>
-      </w:r>
-      <w:r>
-        <w:t xml:space="preserve"> in the database and be able to retrieve data.  I will also develop a web page as part </w:t>
-      </w:r>
-      <w:r>
-        <w:t>of</w:t>
-      </w:r>
-      <w:r>
-        <w:t xml:space="preserve"> the front end </w:t>
-      </w:r>
-      <w:r>
-        <w:t>that shows</w:t>
-      </w:r>
-      <w:r>
-        <w:t xml:space="preserve"> the data </w:t>
+        <w:t xml:space="preserve">. </w:t>
+      </w:r>
+    </w:p>
+    <w:p>
+      <w:pPr>
+        <w:jc w:val="both"/>
+      </w:pPr>
+    </w:p>
+    <w:p>
+      <w:pPr>
+        <w:jc w:val="both"/>
+      </w:pPr>
+      <w:r>
+        <w:t>In terms of the features that I would expect this version o</w:t>
+      </w:r>
+      <w:r>
+        <w:t>f the software to be capable of the plan would be for the user to be able to per</w:t>
+      </w:r>
+      <w:r>
+        <w:t xml:space="preserve">form all the standard database operations through interacting </w:t>
+      </w:r>
+      <w:r>
+        <w:t>with my system. I would also ex</w:t>
+      </w:r>
+      <w:r>
+        <w:t xml:space="preserve">pect eventual </w:t>
+      </w:r>
+      <w:r>
+        <w:t>consistency</w:t>
+      </w:r>
+      <w:r>
+        <w:t xml:space="preserve"> to b</w:t>
+      </w:r>
+      <w:r>
+        <w:t xml:space="preserve">e simulated, as </w:t>
       </w:r>
       <w:proofErr w:type="gramStart"/>
       <w:r>
-        <w:t>that  is</w:t>
+        <w:t xml:space="preserve">described above, and furthermore </w:t>
+      </w:r>
+      <w:r>
+        <w:t>to be simulated</w:t>
       </w:r>
       <w:proofErr w:type="gramEnd"/>
       <w:r>
-        <w:t xml:space="preserve"> currently </w:t>
-      </w:r>
-      <w:r>
-        <w:t>inconsistent</w:t>
-      </w:r>
-      <w:r>
-        <w:t xml:space="preserve"> with the master, and   shows how much time left the user has for a  refresh. </w:t>
-      </w:r>
-    </w:p>
-    <w:p>
-      <w:pPr>
-        <w:jc w:val="both"/>
-      </w:pPr>
-    </w:p>
-    <w:p>
-      <w:pPr>
-        <w:jc w:val="both"/>
-      </w:pPr>
-      <w:proofErr w:type="gramStart"/>
-      <w:r>
-        <w:t>In terms of the features that I would expect this version of the software to be capable of.</w:t>
-      </w:r>
-      <w:proofErr w:type="gramEnd"/>
-      <w:r>
-        <w:t xml:space="preserve"> I would expect the user to be able to preform all the standard database operations through interacting my system.  I would also </w:t>
-      </w:r>
-      <w:proofErr w:type="spellStart"/>
-      <w:r>
-        <w:t>ecpect</w:t>
-      </w:r>
-      <w:proofErr w:type="spellEnd"/>
-      <w:r>
-        <w:t xml:space="preserve"> eventual </w:t>
-      </w:r>
-      <w:r>
-        <w:t>consistency</w:t>
-      </w:r>
-      <w:r>
-        <w:t xml:space="preserve"> to be simulated as described </w:t>
-      </w:r>
-      <w:proofErr w:type="gramStart"/>
-      <w:r>
-        <w:t>above  to</w:t>
-      </w:r>
-      <w:proofErr w:type="gramEnd"/>
-      <w:r>
-        <w:t xml:space="preserve"> be simulated whenever one of these operations are preformed I would then provide the means for the user of the application to have  a window in on the eventual consistency operations being currently preformed, such as through the web page  to show consistency.  I would then </w:t>
-      </w:r>
-      <w:proofErr w:type="gramStart"/>
-      <w:r>
-        <w:t>also  ad</w:t>
-      </w:r>
-      <w:proofErr w:type="gramEnd"/>
-      <w:r>
-        <w:t xml:space="preserve"> controls to control the amount of consistency used in the application </w:t>
+        <w:t xml:space="preserve"> whenever</w:t>
+      </w:r>
+      <w:r>
+        <w:t xml:space="preserve"> one of these operations is per</w:t>
+      </w:r>
+      <w:r>
+        <w:t>formed</w:t>
+      </w:r>
+      <w:r>
+        <w:t>.</w:t>
+      </w:r>
+      <w:r>
+        <w:t xml:space="preserve"> I would then provide the means for the u</w:t>
+      </w:r>
+      <w:r>
+        <w:t xml:space="preserve">ser of the application to have </w:t>
+      </w:r>
+      <w:r>
+        <w:t>a window in on the eventual consistenc</w:t>
+      </w:r>
+      <w:r>
+        <w:t>y operations being currently per</w:t>
+      </w:r>
+      <w:r>
+        <w:t>formed</w:t>
+      </w:r>
+      <w:r>
+        <w:t xml:space="preserve">, such as through the web page to show consistency. I would also </w:t>
+      </w:r>
+      <w:r>
+        <w:t>a</w:t>
+      </w:r>
+      <w:r>
+        <w:t>dd parameters</w:t>
+      </w:r>
+      <w:r>
+        <w:t xml:space="preserve"> to control the amount of cons</w:t>
+      </w:r>
+      <w:r>
+        <w:t>istency used in the application.</w:t>
       </w:r>
     </w:p>
     <w:p>
@@ -272,21 +335,25 @@
         <w:t xml:space="preserve">The second stage of the project would be to develop the features for emulating basic availability within the application. </w:t>
       </w:r>
       <w:r>
-        <w:t xml:space="preserve"> This would </w:t>
-      </w:r>
-      <w:proofErr w:type="gramStart"/>
-      <w:r>
-        <w:t>heavily  leverage</w:t>
-      </w:r>
-      <w:proofErr w:type="gramEnd"/>
-      <w:r>
-        <w:t xml:space="preserve"> some of the features implemented for the event</w:t>
-      </w:r>
-      <w:r>
-        <w:t>ual consistency requirement,  mak</w:t>
-      </w:r>
-      <w:r>
-        <w:t xml:space="preserve">ing development much easier.  The main </w:t>
+        <w:t xml:space="preserve"> This woul</w:t>
+      </w:r>
+      <w:r>
+        <w:t xml:space="preserve">d allow me to build on top of </w:t>
+      </w:r>
+      <w:r>
+        <w:t>some of the features implemented for the event</w:t>
+      </w:r>
+      <w:r>
+        <w:t xml:space="preserve">ual consistency requirement, </w:t>
+      </w:r>
+      <w:r>
+        <w:t>mak</w:t>
+      </w:r>
+      <w:r>
+        <w:t>ing development much easier.</w:t>
+      </w:r>
+      <w:r>
+        <w:t xml:space="preserve"> The main </w:t>
       </w:r>
       <w:r>
         <w:t>requirement</w:t>
@@ -304,15 +371,10 @@
         <w:t>down</w:t>
       </w:r>
       <w:r>
-        <w:t xml:space="preserve"> and </w:t>
-      </w:r>
-      <w:proofErr w:type="gramStart"/>
-      <w:r>
-        <w:t>not  have</w:t>
-      </w:r>
-      <w:proofErr w:type="gramEnd"/>
-      <w:r>
-        <w:t xml:space="preserve"> the whole system go </w:t>
+        <w:t xml:space="preserve"> and not</w:t>
+      </w:r>
+      <w:r>
+        <w:t xml:space="preserve"> have the whole system go </w:t>
       </w:r>
       <w:r>
         <w:t>down</w:t>
@@ -331,18 +393,22 @@
         <w:jc w:val="both"/>
       </w:pPr>
       <w:r>
-        <w:t xml:space="preserve">In order to accomplish this, I </w:t>
-      </w:r>
-      <w:proofErr w:type="gramStart"/>
-      <w:r>
-        <w:t>would  first</w:t>
-      </w:r>
-      <w:proofErr w:type="gramEnd"/>
-      <w:r>
-        <w:t xml:space="preserve"> have to look at  and implement a strategy to ensure that  when one of the</w:t>
-      </w:r>
-      <w:r>
-        <w:t xml:space="preserve"> nodes goes down, the system </w:t>
+        <w:t>In or</w:t>
+      </w:r>
+      <w:r>
+        <w:t xml:space="preserve">der to accomplish this, I would first have to look at </w:t>
+      </w:r>
+      <w:r>
+        <w:t>and imple</w:t>
+      </w:r>
+      <w:r>
+        <w:t xml:space="preserve">ment a strategy to ensure that </w:t>
+      </w:r>
+      <w:r>
+        <w:t>when one of the</w:t>
+      </w:r>
+      <w:r>
+        <w:t xml:space="preserve"> nodes goes down, the system has</w:t>
       </w:r>
       <w:r>
         <w:t xml:space="preserve"> an acceptable method of recovering any lost data and getting back on track. </w:t>
@@ -370,15 +436,25 @@
         <w:jc w:val="both"/>
       </w:pPr>
       <w:r>
-        <w:t>Once this has been accomplished</w:t>
-      </w:r>
-      <w:proofErr w:type="gramStart"/>
-      <w:r>
-        <w:t>,  I</w:t>
-      </w:r>
-      <w:proofErr w:type="gramEnd"/>
-      <w:r>
-        <w:t xml:space="preserve"> would need to find a way of  visually representing what’s going on to the end user, This could be by modifying information about the actors of the system so as well as showing consistency levels, they also show the time since an actor was last disabled.  </w:t>
+        <w:t>O</w:t>
+      </w:r>
+      <w:r>
+        <w:t>nce this has been accomplished, I would need to find a way of</w:t>
+      </w:r>
+      <w:r>
+        <w:t xml:space="preserve"> visually representing what’s going on t</w:t>
+      </w:r>
+      <w:r>
+        <w:t>o the end user.</w:t>
+      </w:r>
+      <w:r>
+        <w:t xml:space="preserve"> This could be by modifying information a</w:t>
+      </w:r>
+      <w:r>
+        <w:t>bout the actors of the system. A</w:t>
+      </w:r>
+      <w:r>
+        <w:t xml:space="preserve">s well as showing consistency levels, they also show the time since an actor was last disabled.  </w:t>
       </w:r>
     </w:p>
     <w:p>
@@ -392,20 +468,19 @@
       </w:pPr>
       <w:r>
         <w:lastRenderedPageBreak/>
-        <w:t xml:space="preserve">I would then allow the user to choose the level of </w:t>
-      </w:r>
-      <w:proofErr w:type="spellStart"/>
-      <w:r>
-        <w:t>availabilit</w:t>
-      </w:r>
-      <w:bookmarkStart w:id="0" w:name="_GoBack"/>
-      <w:bookmarkEnd w:id="0"/>
-      <w:proofErr w:type="spellEnd"/>
-      <w:r>
-        <w:t xml:space="preserve"> y available to</w:t>
-      </w:r>
-      <w:r>
-        <w:t xml:space="preserve"> them. This could </w:t>
+        <w:t xml:space="preserve">I would then allow the user to choose the </w:t>
+      </w:r>
+      <w:r>
+        <w:t xml:space="preserve">system’s </w:t>
+      </w:r>
+      <w:r>
+        <w:t xml:space="preserve">level of </w:t>
+      </w:r>
+      <w:r>
+        <w:t>availability</w:t>
+      </w:r>
+      <w:r>
+        <w:t xml:space="preserve">. This could </w:t>
       </w:r>
       <w:r>
         <w:t>be through</w:t>
@@ -417,18 +492,19 @@
         <w:t>user</w:t>
       </w:r>
       <w:r>
-        <w:t xml:space="preserve"> </w:t>
-      </w:r>
-      <w:proofErr w:type="gramStart"/>
-      <w:r>
-        <w:t xml:space="preserve">to </w:t>
-      </w:r>
-      <w:r>
-        <w:t xml:space="preserve"> send</w:t>
-      </w:r>
-      <w:proofErr w:type="gramEnd"/>
-      <w:r>
-        <w:t xml:space="preserve"> individual components of the system shutdown message, as well as allowing them to do</w:t>
+        <w:t xml:space="preserve"> to </w:t>
+      </w:r>
+      <w:r>
+        <w:t>send individual components of the system</w:t>
+      </w:r>
+      <w:r>
+        <w:t>’s</w:t>
+      </w:r>
+      <w:r>
+        <w:t xml:space="preserve"> shutdown message, as well as allowing them to do</w:t>
+      </w:r>
+      <w:r>
+        <w:t xml:space="preserve"> it themselves if they become overloaded. </w:t>
       </w:r>
     </w:p>
     <w:p>
@@ -463,28 +539,50 @@
         <w:jc w:val="both"/>
       </w:pPr>
       <w:r>
-        <w:t>Once these two properties have been implemented, if there is time, I would like to take the sample applications that I have developed for the two previous milestones and run them on a real cloud platform like amazons cloud in order to test how comparable the systems were.</w:t>
-      </w:r>
-    </w:p>
-    <w:p>
-      <w:pPr>
-        <w:jc w:val="both"/>
-      </w:pPr>
-    </w:p>
-    <w:p>
-      <w:pPr>
-        <w:jc w:val="both"/>
-      </w:pPr>
-      <w:r>
-        <w:t xml:space="preserve">A major part of the iteration would be adapting the sample programs that I’ve written in order to allow the to run on whatever cloud platform I choose.  I would then spend time devising some meaningful tests to allow me to both analyze the system to ensure that it effectively emulates BASE properties, </w:t>
-      </w:r>
-      <w:proofErr w:type="gramStart"/>
-      <w:r>
-        <w:t>and  will</w:t>
-      </w:r>
-      <w:proofErr w:type="gramEnd"/>
-      <w:r>
-        <w:t xml:space="preserve"> also evaluate its effectiveness compared to real systems. </w:t>
+        <w:t>Once these two properties have been implemented, if there is time, I would like to take the sample applications that I have developed for the two previous milestones and run them</w:t>
+      </w:r>
+      <w:r>
+        <w:t xml:space="preserve"> on a real cloud platform like A</w:t>
+      </w:r>
+      <w:r>
+        <w:t>mazon</w:t>
+      </w:r>
+      <w:r>
+        <w:t>’s C</w:t>
+      </w:r>
+      <w:r>
+        <w:t>loud in order to test how comparable the systems were.</w:t>
+      </w:r>
+    </w:p>
+    <w:p>
+      <w:pPr>
+        <w:jc w:val="both"/>
+      </w:pPr>
+    </w:p>
+    <w:p>
+      <w:pPr>
+        <w:jc w:val="both"/>
+      </w:pPr>
+      <w:r>
+        <w:t>A major part of the iteration would be adapting the sample programs that I’ve written in order to allow the</w:t>
+      </w:r>
+      <w:r>
+        <w:t>m</w:t>
+      </w:r>
+      <w:r>
+        <w:t xml:space="preserve"> to run on wh</w:t>
+      </w:r>
+      <w:r>
+        <w:t>atever cloud platform I choose.</w:t>
+      </w:r>
+      <w:r>
+        <w:t xml:space="preserve"> I would then spend time devising some meaningful tests to allow me to both analyze the system to ensure that it effectively emulat</w:t>
+      </w:r>
+      <w:r>
+        <w:t xml:space="preserve">es BASE properties, and </w:t>
+      </w:r>
+      <w:r>
+        <w:t xml:space="preserve">will also evaluate its effectiveness compared to real systems. </w:t>
       </w:r>
     </w:p>
     <w:p>

</xml_diff>